<commit_message>
My Commit 1 added line
</commit_message>
<xml_diff>
--- a/Git Notes.docx
+++ b/Git Notes.docx
@@ -10,36 +10,7 @@
           <w:szCs w:val="24"/>
         </w:rPr>
       </w:pPr>
-      <w:r>
-        <w:rPr>
-          <w:rFonts w:ascii="Lucida Console" w:hAnsi="Lucida Console" w:cs="Lucida Console"/>
-          <w:sz w:val="24"/>
-          <w:szCs w:val="24"/>
-        </w:rPr>
-        <w:t>git config --global user.name "Shivani Anjikar"</w:t>
-      </w:r>
-    </w:p>
-    <w:p>
-      <w:pPr>
-        <w:rPr>
-          <w:rFonts w:ascii="Lucida Console" w:hAnsi="Lucida Console" w:cs="Lucida Console"/>
-          <w:sz w:val="24"/>
-          <w:szCs w:val="24"/>
-        </w:rPr>
-      </w:pPr>
-    </w:p>
-    <w:p>
-      <w:pPr>
-        <w:autoSpaceDE w:val="0"/>
-        <w:autoSpaceDN w:val="0"/>
-        <w:adjustRightInd w:val="0"/>
-        <w:spacing w:after="0" w:line="240" w:lineRule="auto"/>
-        <w:rPr>
-          <w:rFonts w:ascii="Lucida Console" w:hAnsi="Lucida Console" w:cs="Lucida Console"/>
-          <w:sz w:val="24"/>
-          <w:szCs w:val="24"/>
-        </w:rPr>
-      </w:pPr>
+      <w:proofErr w:type="gramStart"/>
       <w:r>
         <w:rPr>
           <w:rFonts w:ascii="Lucida Console" w:hAnsi="Lucida Console" w:cs="Lucida Console"/>
@@ -48,6 +19,47 @@
         </w:rPr>
         <w:t>git</w:t>
       </w:r>
+      <w:proofErr w:type="gramEnd"/>
+      <w:r>
+        <w:rPr>
+          <w:rFonts w:ascii="Lucida Console" w:hAnsi="Lucida Console" w:cs="Lucida Console"/>
+          <w:sz w:val="24"/>
+          <w:szCs w:val="24"/>
+        </w:rPr>
+        <w:t xml:space="preserve"> config --global user.name "Shivani Anjikar"</w:t>
+      </w:r>
+    </w:p>
+    <w:p>
+      <w:pPr>
+        <w:rPr>
+          <w:rFonts w:ascii="Lucida Console" w:hAnsi="Lucida Console" w:cs="Lucida Console"/>
+          <w:sz w:val="24"/>
+          <w:szCs w:val="24"/>
+        </w:rPr>
+      </w:pPr>
+    </w:p>
+    <w:p>
+      <w:pPr>
+        <w:autoSpaceDE w:val="0"/>
+        <w:autoSpaceDN w:val="0"/>
+        <w:adjustRightInd w:val="0"/>
+        <w:spacing w:after="0" w:line="240" w:lineRule="auto"/>
+        <w:rPr>
+          <w:rFonts w:ascii="Lucida Console" w:hAnsi="Lucida Console" w:cs="Lucida Console"/>
+          <w:sz w:val="24"/>
+          <w:szCs w:val="24"/>
+        </w:rPr>
+      </w:pPr>
+      <w:proofErr w:type="gramStart"/>
+      <w:r>
+        <w:rPr>
+          <w:rFonts w:ascii="Lucida Console" w:hAnsi="Lucida Console" w:cs="Lucida Console"/>
+          <w:sz w:val="24"/>
+          <w:szCs w:val="24"/>
+        </w:rPr>
+        <w:t>git</w:t>
+      </w:r>
+      <w:proofErr w:type="gramEnd"/>
       <w:r>
         <w:rPr>
           <w:rFonts w:ascii="Lucida Console" w:hAnsi="Lucida Console" w:cs="Lucida Console"/>
@@ -84,7 +96,25 @@
           <w:sz w:val="24"/>
           <w:szCs w:val="24"/>
         </w:rPr>
-        <w:t>$ git config user.name</w:t>
+        <w:t xml:space="preserve">$ </w:t>
+      </w:r>
+      <w:proofErr w:type="gramStart"/>
+      <w:r>
+        <w:rPr>
+          <w:rFonts w:ascii="Lucida Console" w:hAnsi="Lucida Console" w:cs="Lucida Console"/>
+          <w:sz w:val="24"/>
+          <w:szCs w:val="24"/>
+        </w:rPr>
+        <w:t>git</w:t>
+      </w:r>
+      <w:proofErr w:type="gramEnd"/>
+      <w:r>
+        <w:rPr>
+          <w:rFonts w:ascii="Lucida Console" w:hAnsi="Lucida Console" w:cs="Lucida Console"/>
+          <w:sz w:val="24"/>
+          <w:szCs w:val="24"/>
+        </w:rPr>
+        <w:t xml:space="preserve"> config user.name</w:t>
       </w:r>
     </w:p>
     <w:p>
@@ -127,8 +157,36 @@
           <w:sz w:val="24"/>
           <w:szCs w:val="24"/>
         </w:rPr>
-        <w:t>$ git config user.email</w:t>
-      </w:r>
+        <w:t xml:space="preserve">$ </w:t>
+      </w:r>
+      <w:proofErr w:type="gramStart"/>
+      <w:r>
+        <w:rPr>
+          <w:rFonts w:ascii="Lucida Console" w:hAnsi="Lucida Console" w:cs="Lucida Console"/>
+          <w:sz w:val="24"/>
+          <w:szCs w:val="24"/>
+        </w:rPr>
+        <w:t>git</w:t>
+      </w:r>
+      <w:proofErr w:type="gramEnd"/>
+      <w:r>
+        <w:rPr>
+          <w:rFonts w:ascii="Lucida Console" w:hAnsi="Lucida Console" w:cs="Lucida Console"/>
+          <w:sz w:val="24"/>
+          <w:szCs w:val="24"/>
+        </w:rPr>
+        <w:t xml:space="preserve"> config </w:t>
+      </w:r>
+      <w:proofErr w:type="spellStart"/>
+      <w:r>
+        <w:rPr>
+          <w:rFonts w:ascii="Lucida Console" w:hAnsi="Lucida Console" w:cs="Lucida Console"/>
+          <w:sz w:val="24"/>
+          <w:szCs w:val="24"/>
+        </w:rPr>
+        <w:t>user.email</w:t>
+      </w:r>
+      <w:proofErr w:type="spellEnd"/>
     </w:p>
     <w:p>
       <w:pPr>
@@ -185,7 +243,25 @@
           <w:sz w:val="24"/>
           <w:szCs w:val="24"/>
         </w:rPr>
-        <w:t xml:space="preserve">$ git config </w:t>
+        <w:t xml:space="preserve">$ </w:t>
+      </w:r>
+      <w:proofErr w:type="gramStart"/>
+      <w:r>
+        <w:rPr>
+          <w:rFonts w:ascii="Lucida Console" w:hAnsi="Lucida Console" w:cs="Lucida Console"/>
+          <w:sz w:val="24"/>
+          <w:szCs w:val="24"/>
+        </w:rPr>
+        <w:t>git</w:t>
+      </w:r>
+      <w:proofErr w:type="gramEnd"/>
+      <w:r>
+        <w:rPr>
+          <w:rFonts w:ascii="Lucida Console" w:hAnsi="Lucida Console" w:cs="Lucida Console"/>
+          <w:sz w:val="24"/>
+          <w:szCs w:val="24"/>
+        </w:rPr>
+        <w:t xml:space="preserve"> config </w:t>
       </w:r>
       <w:r>
         <w:rPr>
@@ -229,223 +305,379 @@
           <w:szCs w:val="24"/>
         </w:rPr>
       </w:pPr>
-      <w:r>
-        <w:rPr>
-          <w:rFonts w:ascii="Lucida Console" w:hAnsi="Lucida Console" w:cs="Lucida Console"/>
-          <w:sz w:val="24"/>
-          <w:szCs w:val="24"/>
-        </w:rPr>
-        <w:t>core.symlinks=false</w:t>
-      </w:r>
-    </w:p>
-    <w:p>
-      <w:pPr>
-        <w:autoSpaceDE w:val="0"/>
-        <w:autoSpaceDN w:val="0"/>
-        <w:adjustRightInd w:val="0"/>
-        <w:spacing w:after="0" w:line="240" w:lineRule="auto"/>
-        <w:rPr>
-          <w:rFonts w:ascii="Lucida Console" w:hAnsi="Lucida Console" w:cs="Lucida Console"/>
-          <w:sz w:val="24"/>
-          <w:szCs w:val="24"/>
-        </w:rPr>
-      </w:pPr>
-      <w:r>
-        <w:rPr>
-          <w:rFonts w:ascii="Lucida Console" w:hAnsi="Lucida Console" w:cs="Lucida Console"/>
-          <w:sz w:val="24"/>
-          <w:szCs w:val="24"/>
-        </w:rPr>
-        <w:t>core.autocrlf=true</w:t>
-      </w:r>
-    </w:p>
-    <w:p>
-      <w:pPr>
-        <w:autoSpaceDE w:val="0"/>
-        <w:autoSpaceDN w:val="0"/>
-        <w:adjustRightInd w:val="0"/>
-        <w:spacing w:after="0" w:line="240" w:lineRule="auto"/>
-        <w:rPr>
-          <w:rFonts w:ascii="Lucida Console" w:hAnsi="Lucida Console" w:cs="Lucida Console"/>
-          <w:sz w:val="24"/>
-          <w:szCs w:val="24"/>
-        </w:rPr>
-      </w:pPr>
-      <w:r>
-        <w:rPr>
-          <w:rFonts w:ascii="Lucida Console" w:hAnsi="Lucida Console" w:cs="Lucida Console"/>
-          <w:sz w:val="24"/>
-          <w:szCs w:val="24"/>
-        </w:rPr>
-        <w:t>core.fscache=true</w:t>
-      </w:r>
-    </w:p>
-    <w:p>
-      <w:pPr>
-        <w:autoSpaceDE w:val="0"/>
-        <w:autoSpaceDN w:val="0"/>
-        <w:adjustRightInd w:val="0"/>
-        <w:spacing w:after="0" w:line="240" w:lineRule="auto"/>
-        <w:rPr>
-          <w:rFonts w:ascii="Lucida Console" w:hAnsi="Lucida Console" w:cs="Lucida Console"/>
-          <w:sz w:val="24"/>
-          <w:szCs w:val="24"/>
-        </w:rPr>
-      </w:pPr>
-      <w:r>
-        <w:rPr>
-          <w:rFonts w:ascii="Lucida Console" w:hAnsi="Lucida Console" w:cs="Lucida Console"/>
-          <w:sz w:val="24"/>
-          <w:szCs w:val="24"/>
-        </w:rPr>
-        <w:t>color.diff=auto</w:t>
-      </w:r>
-    </w:p>
-    <w:p>
-      <w:pPr>
-        <w:autoSpaceDE w:val="0"/>
-        <w:autoSpaceDN w:val="0"/>
-        <w:adjustRightInd w:val="0"/>
-        <w:spacing w:after="0" w:line="240" w:lineRule="auto"/>
-        <w:rPr>
-          <w:rFonts w:ascii="Lucida Console" w:hAnsi="Lucida Console" w:cs="Lucida Console"/>
-          <w:sz w:val="24"/>
-          <w:szCs w:val="24"/>
-        </w:rPr>
-      </w:pPr>
-      <w:r>
-        <w:rPr>
-          <w:rFonts w:ascii="Lucida Console" w:hAnsi="Lucida Console" w:cs="Lucida Console"/>
-          <w:sz w:val="24"/>
-          <w:szCs w:val="24"/>
-        </w:rPr>
-        <w:t>color.status=auto</w:t>
-      </w:r>
-    </w:p>
-    <w:p>
-      <w:pPr>
-        <w:autoSpaceDE w:val="0"/>
-        <w:autoSpaceDN w:val="0"/>
-        <w:adjustRightInd w:val="0"/>
-        <w:spacing w:after="0" w:line="240" w:lineRule="auto"/>
-        <w:rPr>
-          <w:rFonts w:ascii="Lucida Console" w:hAnsi="Lucida Console" w:cs="Lucida Console"/>
-          <w:sz w:val="24"/>
-          <w:szCs w:val="24"/>
-        </w:rPr>
-      </w:pPr>
-      <w:r>
-        <w:rPr>
-          <w:rFonts w:ascii="Lucida Console" w:hAnsi="Lucida Console" w:cs="Lucida Console"/>
-          <w:sz w:val="24"/>
-          <w:szCs w:val="24"/>
-        </w:rPr>
-        <w:t>color.branch=auto</w:t>
-      </w:r>
-    </w:p>
-    <w:p>
-      <w:pPr>
-        <w:autoSpaceDE w:val="0"/>
-        <w:autoSpaceDN w:val="0"/>
-        <w:adjustRightInd w:val="0"/>
-        <w:spacing w:after="0" w:line="240" w:lineRule="auto"/>
-        <w:rPr>
-          <w:rFonts w:ascii="Lucida Console" w:hAnsi="Lucida Console" w:cs="Lucida Console"/>
-          <w:sz w:val="24"/>
-          <w:szCs w:val="24"/>
-        </w:rPr>
-      </w:pPr>
-      <w:r>
-        <w:rPr>
-          <w:rFonts w:ascii="Lucida Console" w:hAnsi="Lucida Console" w:cs="Lucida Console"/>
-          <w:sz w:val="24"/>
-          <w:szCs w:val="24"/>
-        </w:rPr>
-        <w:t>color.interactive=true</w:t>
-      </w:r>
-    </w:p>
-    <w:p>
-      <w:pPr>
-        <w:autoSpaceDE w:val="0"/>
-        <w:autoSpaceDN w:val="0"/>
-        <w:adjustRightInd w:val="0"/>
-        <w:spacing w:after="0" w:line="240" w:lineRule="auto"/>
-        <w:rPr>
-          <w:rFonts w:ascii="Lucida Console" w:hAnsi="Lucida Console" w:cs="Lucida Console"/>
-          <w:sz w:val="24"/>
-          <w:szCs w:val="24"/>
-        </w:rPr>
-      </w:pPr>
-      <w:r>
-        <w:rPr>
-          <w:rFonts w:ascii="Lucida Console" w:hAnsi="Lucida Console" w:cs="Lucida Console"/>
-          <w:sz w:val="24"/>
-          <w:szCs w:val="24"/>
-        </w:rPr>
-        <w:t>help.format=html</w:t>
-      </w:r>
-    </w:p>
-    <w:p>
-      <w:pPr>
-        <w:autoSpaceDE w:val="0"/>
-        <w:autoSpaceDN w:val="0"/>
-        <w:adjustRightInd w:val="0"/>
-        <w:spacing w:after="0" w:line="240" w:lineRule="auto"/>
-        <w:rPr>
-          <w:rFonts w:ascii="Lucida Console" w:hAnsi="Lucida Console" w:cs="Lucida Console"/>
-          <w:sz w:val="24"/>
-          <w:szCs w:val="24"/>
-        </w:rPr>
-      </w:pPr>
-      <w:r>
-        <w:rPr>
-          <w:rFonts w:ascii="Lucida Console" w:hAnsi="Lucida Console" w:cs="Lucida Console"/>
-          <w:sz w:val="24"/>
-          <w:szCs w:val="24"/>
-        </w:rPr>
-        <w:t>http.sslcainfo=C:/Program Files/Git/mingw64/ssl/certs/ca-bundle.crt</w:t>
-      </w:r>
-    </w:p>
-    <w:p>
-      <w:pPr>
-        <w:autoSpaceDE w:val="0"/>
-        <w:autoSpaceDN w:val="0"/>
-        <w:adjustRightInd w:val="0"/>
-        <w:spacing w:after="0" w:line="240" w:lineRule="auto"/>
-        <w:rPr>
-          <w:rFonts w:ascii="Lucida Console" w:hAnsi="Lucida Console" w:cs="Lucida Console"/>
-          <w:sz w:val="24"/>
-          <w:szCs w:val="24"/>
-        </w:rPr>
-      </w:pPr>
-      <w:r>
-        <w:rPr>
-          <w:rFonts w:ascii="Lucida Console" w:hAnsi="Lucida Console" w:cs="Lucida Console"/>
-          <w:sz w:val="24"/>
-          <w:szCs w:val="24"/>
-        </w:rPr>
-        <w:t>diff.astextplain.textconv=astextplain</w:t>
-      </w:r>
-    </w:p>
-    <w:p>
-      <w:pPr>
-        <w:autoSpaceDE w:val="0"/>
-        <w:autoSpaceDN w:val="0"/>
-        <w:adjustRightInd w:val="0"/>
-        <w:spacing w:after="0" w:line="240" w:lineRule="auto"/>
-        <w:rPr>
-          <w:rFonts w:ascii="Lucida Console" w:hAnsi="Lucida Console" w:cs="Lucida Console"/>
-          <w:sz w:val="24"/>
-          <w:szCs w:val="24"/>
-        </w:rPr>
-      </w:pPr>
-      <w:r>
-        <w:rPr>
-          <w:rFonts w:ascii="Lucida Console" w:hAnsi="Lucida Console" w:cs="Lucida Console"/>
-          <w:sz w:val="24"/>
-          <w:szCs w:val="24"/>
-        </w:rPr>
-        <w:t>rebase.autosquash=true</w:t>
+      <w:proofErr w:type="spellStart"/>
+      <w:r>
+        <w:rPr>
+          <w:rFonts w:ascii="Lucida Console" w:hAnsi="Lucida Console" w:cs="Lucida Console"/>
+          <w:sz w:val="24"/>
+          <w:szCs w:val="24"/>
+        </w:rPr>
+        <w:t>core.symlinks</w:t>
+      </w:r>
+      <w:proofErr w:type="spellEnd"/>
+      <w:r>
+        <w:rPr>
+          <w:rFonts w:ascii="Lucida Console" w:hAnsi="Lucida Console" w:cs="Lucida Console"/>
+          <w:sz w:val="24"/>
+          <w:szCs w:val="24"/>
+        </w:rPr>
+        <w:t>=false</w:t>
+      </w:r>
+    </w:p>
+    <w:p>
+      <w:pPr>
+        <w:autoSpaceDE w:val="0"/>
+        <w:autoSpaceDN w:val="0"/>
+        <w:adjustRightInd w:val="0"/>
+        <w:spacing w:after="0" w:line="240" w:lineRule="auto"/>
+        <w:rPr>
+          <w:rFonts w:ascii="Lucida Console" w:hAnsi="Lucida Console" w:cs="Lucida Console"/>
+          <w:sz w:val="24"/>
+          <w:szCs w:val="24"/>
+        </w:rPr>
+      </w:pPr>
+      <w:proofErr w:type="spellStart"/>
+      <w:r>
+        <w:rPr>
+          <w:rFonts w:ascii="Lucida Console" w:hAnsi="Lucida Console" w:cs="Lucida Console"/>
+          <w:sz w:val="24"/>
+          <w:szCs w:val="24"/>
+        </w:rPr>
+        <w:t>core.autocrlf</w:t>
+      </w:r>
+      <w:proofErr w:type="spellEnd"/>
+      <w:r>
+        <w:rPr>
+          <w:rFonts w:ascii="Lucida Console" w:hAnsi="Lucida Console" w:cs="Lucida Console"/>
+          <w:sz w:val="24"/>
+          <w:szCs w:val="24"/>
+        </w:rPr>
+        <w:t>=true</w:t>
+      </w:r>
+    </w:p>
+    <w:p>
+      <w:pPr>
+        <w:autoSpaceDE w:val="0"/>
+        <w:autoSpaceDN w:val="0"/>
+        <w:adjustRightInd w:val="0"/>
+        <w:spacing w:after="0" w:line="240" w:lineRule="auto"/>
+        <w:rPr>
+          <w:rFonts w:ascii="Lucida Console" w:hAnsi="Lucida Console" w:cs="Lucida Console"/>
+          <w:sz w:val="24"/>
+          <w:szCs w:val="24"/>
+        </w:rPr>
+      </w:pPr>
+      <w:proofErr w:type="spellStart"/>
+      <w:r>
+        <w:rPr>
+          <w:rFonts w:ascii="Lucida Console" w:hAnsi="Lucida Console" w:cs="Lucida Console"/>
+          <w:sz w:val="24"/>
+          <w:szCs w:val="24"/>
+        </w:rPr>
+        <w:t>core.fscache</w:t>
+      </w:r>
+      <w:proofErr w:type="spellEnd"/>
+      <w:r>
+        <w:rPr>
+          <w:rFonts w:ascii="Lucida Console" w:hAnsi="Lucida Console" w:cs="Lucida Console"/>
+          <w:sz w:val="24"/>
+          <w:szCs w:val="24"/>
+        </w:rPr>
+        <w:t>=true</w:t>
+      </w:r>
+    </w:p>
+    <w:p>
+      <w:pPr>
+        <w:autoSpaceDE w:val="0"/>
+        <w:autoSpaceDN w:val="0"/>
+        <w:adjustRightInd w:val="0"/>
+        <w:spacing w:after="0" w:line="240" w:lineRule="auto"/>
+        <w:rPr>
+          <w:rFonts w:ascii="Lucida Console" w:hAnsi="Lucida Console" w:cs="Lucida Console"/>
+          <w:sz w:val="24"/>
+          <w:szCs w:val="24"/>
+        </w:rPr>
+      </w:pPr>
+      <w:proofErr w:type="spellStart"/>
+      <w:r>
+        <w:rPr>
+          <w:rFonts w:ascii="Lucida Console" w:hAnsi="Lucida Console" w:cs="Lucida Console"/>
+          <w:sz w:val="24"/>
+          <w:szCs w:val="24"/>
+        </w:rPr>
+        <w:t>color.diff</w:t>
+      </w:r>
+      <w:proofErr w:type="spellEnd"/>
+      <w:r>
+        <w:rPr>
+          <w:rFonts w:ascii="Lucida Console" w:hAnsi="Lucida Console" w:cs="Lucida Console"/>
+          <w:sz w:val="24"/>
+          <w:szCs w:val="24"/>
+        </w:rPr>
+        <w:t>=auto</w:t>
+      </w:r>
+    </w:p>
+    <w:p>
+      <w:pPr>
+        <w:autoSpaceDE w:val="0"/>
+        <w:autoSpaceDN w:val="0"/>
+        <w:adjustRightInd w:val="0"/>
+        <w:spacing w:after="0" w:line="240" w:lineRule="auto"/>
+        <w:rPr>
+          <w:rFonts w:ascii="Lucida Console" w:hAnsi="Lucida Console" w:cs="Lucida Console"/>
+          <w:sz w:val="24"/>
+          <w:szCs w:val="24"/>
+        </w:rPr>
+      </w:pPr>
+      <w:proofErr w:type="spellStart"/>
+      <w:r>
+        <w:rPr>
+          <w:rFonts w:ascii="Lucida Console" w:hAnsi="Lucida Console" w:cs="Lucida Console"/>
+          <w:sz w:val="24"/>
+          <w:szCs w:val="24"/>
+        </w:rPr>
+        <w:t>color.status</w:t>
+      </w:r>
+      <w:proofErr w:type="spellEnd"/>
+      <w:r>
+        <w:rPr>
+          <w:rFonts w:ascii="Lucida Console" w:hAnsi="Lucida Console" w:cs="Lucida Console"/>
+          <w:sz w:val="24"/>
+          <w:szCs w:val="24"/>
+        </w:rPr>
+        <w:t>=auto</w:t>
+      </w:r>
+    </w:p>
+    <w:p>
+      <w:pPr>
+        <w:autoSpaceDE w:val="0"/>
+        <w:autoSpaceDN w:val="0"/>
+        <w:adjustRightInd w:val="0"/>
+        <w:spacing w:after="0" w:line="240" w:lineRule="auto"/>
+        <w:rPr>
+          <w:rFonts w:ascii="Lucida Console" w:hAnsi="Lucida Console" w:cs="Lucida Console"/>
+          <w:sz w:val="24"/>
+          <w:szCs w:val="24"/>
+        </w:rPr>
+      </w:pPr>
+      <w:proofErr w:type="spellStart"/>
+      <w:r>
+        <w:rPr>
+          <w:rFonts w:ascii="Lucida Console" w:hAnsi="Lucida Console" w:cs="Lucida Console"/>
+          <w:sz w:val="24"/>
+          <w:szCs w:val="24"/>
+        </w:rPr>
+        <w:t>color.branch</w:t>
+      </w:r>
+      <w:proofErr w:type="spellEnd"/>
+      <w:r>
+        <w:rPr>
+          <w:rFonts w:ascii="Lucida Console" w:hAnsi="Lucida Console" w:cs="Lucida Console"/>
+          <w:sz w:val="24"/>
+          <w:szCs w:val="24"/>
+        </w:rPr>
+        <w:t>=auto</w:t>
+      </w:r>
+    </w:p>
+    <w:p>
+      <w:pPr>
+        <w:autoSpaceDE w:val="0"/>
+        <w:autoSpaceDN w:val="0"/>
+        <w:adjustRightInd w:val="0"/>
+        <w:spacing w:after="0" w:line="240" w:lineRule="auto"/>
+        <w:rPr>
+          <w:rFonts w:ascii="Lucida Console" w:hAnsi="Lucida Console" w:cs="Lucida Console"/>
+          <w:sz w:val="24"/>
+          <w:szCs w:val="24"/>
+        </w:rPr>
+      </w:pPr>
+      <w:proofErr w:type="spellStart"/>
+      <w:r>
+        <w:rPr>
+          <w:rFonts w:ascii="Lucida Console" w:hAnsi="Lucida Console" w:cs="Lucida Console"/>
+          <w:sz w:val="24"/>
+          <w:szCs w:val="24"/>
+        </w:rPr>
+        <w:t>color.interactive</w:t>
+      </w:r>
+      <w:proofErr w:type="spellEnd"/>
+      <w:r>
+        <w:rPr>
+          <w:rFonts w:ascii="Lucida Console" w:hAnsi="Lucida Console" w:cs="Lucida Console"/>
+          <w:sz w:val="24"/>
+          <w:szCs w:val="24"/>
+        </w:rPr>
+        <w:t>=true</w:t>
+      </w:r>
+    </w:p>
+    <w:p>
+      <w:pPr>
+        <w:autoSpaceDE w:val="0"/>
+        <w:autoSpaceDN w:val="0"/>
+        <w:adjustRightInd w:val="0"/>
+        <w:spacing w:after="0" w:line="240" w:lineRule="auto"/>
+        <w:rPr>
+          <w:rFonts w:ascii="Lucida Console" w:hAnsi="Lucida Console" w:cs="Lucida Console"/>
+          <w:sz w:val="24"/>
+          <w:szCs w:val="24"/>
+        </w:rPr>
+      </w:pPr>
+      <w:proofErr w:type="spellStart"/>
+      <w:r>
+        <w:rPr>
+          <w:rFonts w:ascii="Lucida Console" w:hAnsi="Lucida Console" w:cs="Lucida Console"/>
+          <w:sz w:val="24"/>
+          <w:szCs w:val="24"/>
+        </w:rPr>
+        <w:t>help.format</w:t>
+      </w:r>
+      <w:proofErr w:type="spellEnd"/>
+      <w:r>
+        <w:rPr>
+          <w:rFonts w:ascii="Lucida Console" w:hAnsi="Lucida Console" w:cs="Lucida Console"/>
+          <w:sz w:val="24"/>
+          <w:szCs w:val="24"/>
+        </w:rPr>
+        <w:t>=html</w:t>
+      </w:r>
+    </w:p>
+    <w:p>
+      <w:pPr>
+        <w:autoSpaceDE w:val="0"/>
+        <w:autoSpaceDN w:val="0"/>
+        <w:adjustRightInd w:val="0"/>
+        <w:spacing w:after="0" w:line="240" w:lineRule="auto"/>
+        <w:rPr>
+          <w:rFonts w:ascii="Lucida Console" w:hAnsi="Lucida Console" w:cs="Lucida Console"/>
+          <w:sz w:val="24"/>
+          <w:szCs w:val="24"/>
+        </w:rPr>
+      </w:pPr>
+      <w:proofErr w:type="spellStart"/>
+      <w:r>
+        <w:rPr>
+          <w:rFonts w:ascii="Lucida Console" w:hAnsi="Lucida Console" w:cs="Lucida Console"/>
+          <w:sz w:val="24"/>
+          <w:szCs w:val="24"/>
+        </w:rPr>
+        <w:t>http.sslcainfo</w:t>
+      </w:r>
+      <w:proofErr w:type="spellEnd"/>
+      <w:r>
+        <w:rPr>
+          <w:rFonts w:ascii="Lucida Console" w:hAnsi="Lucida Console" w:cs="Lucida Console"/>
+          <w:sz w:val="24"/>
+          <w:szCs w:val="24"/>
+        </w:rPr>
+        <w:t>=C</w:t>
+      </w:r>
+      <w:proofErr w:type="gramStart"/>
+      <w:r>
+        <w:rPr>
+          <w:rFonts w:ascii="Lucida Console" w:hAnsi="Lucida Console" w:cs="Lucida Console"/>
+          <w:sz w:val="24"/>
+          <w:szCs w:val="24"/>
+        </w:rPr>
+        <w:t>:/</w:t>
+      </w:r>
+      <w:proofErr w:type="gramEnd"/>
+      <w:r>
+        <w:rPr>
+          <w:rFonts w:ascii="Lucida Console" w:hAnsi="Lucida Console" w:cs="Lucida Console"/>
+          <w:sz w:val="24"/>
+          <w:szCs w:val="24"/>
+        </w:rPr>
+        <w:t>Program Files/Git/mingw64/</w:t>
+      </w:r>
+      <w:proofErr w:type="spellStart"/>
+      <w:r>
+        <w:rPr>
+          <w:rFonts w:ascii="Lucida Console" w:hAnsi="Lucida Console" w:cs="Lucida Console"/>
+          <w:sz w:val="24"/>
+          <w:szCs w:val="24"/>
+        </w:rPr>
+        <w:t>ssl</w:t>
+      </w:r>
+      <w:proofErr w:type="spellEnd"/>
+      <w:r>
+        <w:rPr>
+          <w:rFonts w:ascii="Lucida Console" w:hAnsi="Lucida Console" w:cs="Lucida Console"/>
+          <w:sz w:val="24"/>
+          <w:szCs w:val="24"/>
+        </w:rPr>
+        <w:t>/certs/ca-bundle.crt</w:t>
+      </w:r>
+    </w:p>
+    <w:p>
+      <w:pPr>
+        <w:autoSpaceDE w:val="0"/>
+        <w:autoSpaceDN w:val="0"/>
+        <w:adjustRightInd w:val="0"/>
+        <w:spacing w:after="0" w:line="240" w:lineRule="auto"/>
+        <w:rPr>
+          <w:rFonts w:ascii="Lucida Console" w:hAnsi="Lucida Console" w:cs="Lucida Console"/>
+          <w:sz w:val="24"/>
+          <w:szCs w:val="24"/>
+        </w:rPr>
+      </w:pPr>
+      <w:proofErr w:type="spellStart"/>
+      <w:r>
+        <w:rPr>
+          <w:rFonts w:ascii="Lucida Console" w:hAnsi="Lucida Console" w:cs="Lucida Console"/>
+          <w:sz w:val="24"/>
+          <w:szCs w:val="24"/>
+        </w:rPr>
+        <w:t>diff.astextplain.textconv</w:t>
+      </w:r>
+      <w:proofErr w:type="spellEnd"/>
+      <w:r>
+        <w:rPr>
+          <w:rFonts w:ascii="Lucida Console" w:hAnsi="Lucida Console" w:cs="Lucida Console"/>
+          <w:sz w:val="24"/>
+          <w:szCs w:val="24"/>
+        </w:rPr>
+        <w:t>=</w:t>
+      </w:r>
+      <w:proofErr w:type="spellStart"/>
+      <w:r>
+        <w:rPr>
+          <w:rFonts w:ascii="Lucida Console" w:hAnsi="Lucida Console" w:cs="Lucida Console"/>
+          <w:sz w:val="24"/>
+          <w:szCs w:val="24"/>
+        </w:rPr>
+        <w:t>astextplain</w:t>
+      </w:r>
+      <w:proofErr w:type="spellEnd"/>
+    </w:p>
+    <w:p>
+      <w:pPr>
+        <w:autoSpaceDE w:val="0"/>
+        <w:autoSpaceDN w:val="0"/>
+        <w:adjustRightInd w:val="0"/>
+        <w:spacing w:after="0" w:line="240" w:lineRule="auto"/>
+        <w:rPr>
+          <w:rFonts w:ascii="Lucida Console" w:hAnsi="Lucida Console" w:cs="Lucida Console"/>
+          <w:sz w:val="24"/>
+          <w:szCs w:val="24"/>
+        </w:rPr>
+      </w:pPr>
+      <w:proofErr w:type="spellStart"/>
+      <w:r>
+        <w:rPr>
+          <w:rFonts w:ascii="Lucida Console" w:hAnsi="Lucida Console" w:cs="Lucida Console"/>
+          <w:sz w:val="24"/>
+          <w:szCs w:val="24"/>
+        </w:rPr>
+        <w:t>rebase.autosquash</w:t>
+      </w:r>
+      <w:proofErr w:type="spellEnd"/>
+      <w:r>
+        <w:rPr>
+          <w:rFonts w:ascii="Lucida Console" w:hAnsi="Lucida Console" w:cs="Lucida Console"/>
+          <w:sz w:val="24"/>
+          <w:szCs w:val="24"/>
+        </w:rPr>
+        <w:t>=true</w:t>
       </w:r>
     </w:p>
     <w:p>
@@ -515,22 +747,366 @@
           <w:szCs w:val="24"/>
         </w:rPr>
       </w:pPr>
-      <w:r>
-        <w:rPr>
-          <w:rFonts w:ascii="Lucida Console" w:hAnsi="Lucida Console" w:cs="Lucida Console"/>
-          <w:sz w:val="24"/>
-          <w:szCs w:val="24"/>
-        </w:rPr>
-        <w:t>git confi</w:t>
-      </w:r>
-      <w:r>
-        <w:rPr>
-          <w:rFonts w:ascii="Lucida Console" w:hAnsi="Lucida Console" w:cs="Lucida Console"/>
-          <w:sz w:val="24"/>
-          <w:szCs w:val="24"/>
-        </w:rPr>
-        <w:t>g --global core.editor notepad</w:t>
-      </w:r>
+      <w:proofErr w:type="gramStart"/>
+      <w:r>
+        <w:rPr>
+          <w:rFonts w:ascii="Lucida Console" w:hAnsi="Lucida Console" w:cs="Lucida Console"/>
+          <w:sz w:val="24"/>
+          <w:szCs w:val="24"/>
+        </w:rPr>
+        <w:t>git</w:t>
+      </w:r>
+      <w:proofErr w:type="gramEnd"/>
+      <w:r>
+        <w:rPr>
+          <w:rFonts w:ascii="Lucida Console" w:hAnsi="Lucida Console" w:cs="Lucida Console"/>
+          <w:sz w:val="24"/>
+          <w:szCs w:val="24"/>
+        </w:rPr>
+        <w:t xml:space="preserve"> confi</w:t>
+      </w:r>
+      <w:r>
+        <w:rPr>
+          <w:rFonts w:ascii="Lucida Console" w:hAnsi="Lucida Console" w:cs="Lucida Console"/>
+          <w:sz w:val="24"/>
+          <w:szCs w:val="24"/>
+        </w:rPr>
+        <w:t xml:space="preserve">g --global </w:t>
+      </w:r>
+      <w:proofErr w:type="spellStart"/>
+      <w:r>
+        <w:rPr>
+          <w:rFonts w:ascii="Lucida Console" w:hAnsi="Lucida Console" w:cs="Lucida Console"/>
+          <w:sz w:val="24"/>
+          <w:szCs w:val="24"/>
+        </w:rPr>
+        <w:t>core.editor</w:t>
+      </w:r>
+      <w:proofErr w:type="spellEnd"/>
+      <w:r>
+        <w:rPr>
+          <w:rFonts w:ascii="Lucida Console" w:hAnsi="Lucida Console" w:cs="Lucida Console"/>
+          <w:sz w:val="24"/>
+          <w:szCs w:val="24"/>
+        </w:rPr>
+        <w:t xml:space="preserve"> notepad</w:t>
+      </w:r>
+    </w:p>
+    <w:p>
+      <w:pPr>
+        <w:autoSpaceDE w:val="0"/>
+        <w:autoSpaceDN w:val="0"/>
+        <w:adjustRightInd w:val="0"/>
+        <w:spacing w:after="0" w:line="240" w:lineRule="auto"/>
+        <w:rPr>
+          <w:rFonts w:ascii="Lucida Console" w:hAnsi="Lucida Console" w:cs="Lucida Console"/>
+          <w:sz w:val="24"/>
+          <w:szCs w:val="24"/>
+        </w:rPr>
+      </w:pPr>
+    </w:p>
+    <w:p>
+      <w:pPr>
+        <w:autoSpaceDE w:val="0"/>
+        <w:autoSpaceDN w:val="0"/>
+        <w:adjustRightInd w:val="0"/>
+        <w:spacing w:after="0" w:line="240" w:lineRule="auto"/>
+        <w:rPr>
+          <w:rFonts w:ascii="Lucida Console" w:hAnsi="Lucida Console" w:cs="Lucida Console"/>
+          <w:sz w:val="24"/>
+          <w:szCs w:val="24"/>
+        </w:rPr>
+      </w:pPr>
+      <w:r>
+        <w:rPr>
+          <w:rFonts w:ascii="Lucida Console" w:hAnsi="Lucida Console" w:cs="Lucida Console"/>
+          <w:sz w:val="24"/>
+          <w:szCs w:val="24"/>
+        </w:rPr>
+        <w:t xml:space="preserve">$ </w:t>
+      </w:r>
+      <w:proofErr w:type="gramStart"/>
+      <w:r>
+        <w:rPr>
+          <w:rFonts w:ascii="Lucida Console" w:hAnsi="Lucida Console" w:cs="Lucida Console"/>
+          <w:sz w:val="24"/>
+          <w:szCs w:val="24"/>
+        </w:rPr>
+        <w:t>git</w:t>
+      </w:r>
+      <w:proofErr w:type="gramEnd"/>
+      <w:r>
+        <w:rPr>
+          <w:rFonts w:ascii="Lucida Console" w:hAnsi="Lucida Console" w:cs="Lucida Console"/>
+          <w:sz w:val="24"/>
+          <w:szCs w:val="24"/>
+        </w:rPr>
+        <w:t xml:space="preserve"> </w:t>
+      </w:r>
+      <w:proofErr w:type="spellStart"/>
+      <w:r>
+        <w:rPr>
+          <w:rFonts w:ascii="Lucida Console" w:hAnsi="Lucida Console" w:cs="Lucida Console"/>
+          <w:sz w:val="24"/>
+          <w:szCs w:val="24"/>
+        </w:rPr>
+        <w:t>init</w:t>
+      </w:r>
+      <w:proofErr w:type="spellEnd"/>
+    </w:p>
+    <w:p>
+      <w:pPr>
+        <w:autoSpaceDE w:val="0"/>
+        <w:autoSpaceDN w:val="0"/>
+        <w:adjustRightInd w:val="0"/>
+        <w:spacing w:after="0" w:line="240" w:lineRule="auto"/>
+        <w:rPr>
+          <w:rFonts w:ascii="Lucida Console" w:hAnsi="Lucida Console" w:cs="Lucida Console"/>
+          <w:sz w:val="24"/>
+          <w:szCs w:val="24"/>
+        </w:rPr>
+      </w:pPr>
+      <w:r>
+        <w:rPr>
+          <w:rFonts w:ascii="Lucida Console" w:hAnsi="Lucida Console" w:cs="Lucida Console"/>
+          <w:sz w:val="24"/>
+          <w:szCs w:val="24"/>
+        </w:rPr>
+        <w:t>Initialized empty Git repository in C:/GIT_Demo/.git/</w:t>
+      </w:r>
+    </w:p>
+    <w:p>
+      <w:pPr>
+        <w:autoSpaceDE w:val="0"/>
+        <w:autoSpaceDN w:val="0"/>
+        <w:adjustRightInd w:val="0"/>
+        <w:spacing w:after="0" w:line="240" w:lineRule="auto"/>
+        <w:rPr>
+          <w:rFonts w:ascii="Lucida Console" w:hAnsi="Lucida Console" w:cs="Lucida Console"/>
+          <w:sz w:val="24"/>
+          <w:szCs w:val="24"/>
+        </w:rPr>
+      </w:pPr>
+    </w:p>
+    <w:p>
+      <w:pPr>
+        <w:autoSpaceDE w:val="0"/>
+        <w:autoSpaceDN w:val="0"/>
+        <w:adjustRightInd w:val="0"/>
+        <w:spacing w:after="0" w:line="240" w:lineRule="auto"/>
+        <w:rPr>
+          <w:rFonts w:ascii="Lucida Console" w:hAnsi="Lucida Console" w:cs="Lucida Console"/>
+          <w:sz w:val="24"/>
+          <w:szCs w:val="24"/>
+        </w:rPr>
+      </w:pPr>
+      <w:r>
+        <w:rPr>
+          <w:rFonts w:ascii="Lucida Console" w:hAnsi="Lucida Console" w:cs="Lucida Console"/>
+          <w:sz w:val="24"/>
+          <w:szCs w:val="24"/>
+        </w:rPr>
+        <w:t xml:space="preserve">$ </w:t>
+      </w:r>
+      <w:proofErr w:type="gramStart"/>
+      <w:r>
+        <w:rPr>
+          <w:rFonts w:ascii="Lucida Console" w:hAnsi="Lucida Console" w:cs="Lucida Console"/>
+          <w:sz w:val="24"/>
+          <w:szCs w:val="24"/>
+        </w:rPr>
+        <w:t>git</w:t>
+      </w:r>
+      <w:proofErr w:type="gramEnd"/>
+      <w:r>
+        <w:rPr>
+          <w:rFonts w:ascii="Lucida Console" w:hAnsi="Lucida Console" w:cs="Lucida Console"/>
+          <w:sz w:val="24"/>
+          <w:szCs w:val="24"/>
+        </w:rPr>
+        <w:t xml:space="preserve"> status</w:t>
+      </w:r>
+    </w:p>
+    <w:p>
+      <w:pPr>
+        <w:autoSpaceDE w:val="0"/>
+        <w:autoSpaceDN w:val="0"/>
+        <w:adjustRightInd w:val="0"/>
+        <w:spacing w:after="0" w:line="240" w:lineRule="auto"/>
+        <w:rPr>
+          <w:rFonts w:ascii="Lucida Console" w:hAnsi="Lucida Console" w:cs="Lucida Console"/>
+          <w:sz w:val="24"/>
+          <w:szCs w:val="24"/>
+        </w:rPr>
+      </w:pPr>
+    </w:p>
+    <w:p>
+      <w:pPr>
+        <w:autoSpaceDE w:val="0"/>
+        <w:autoSpaceDN w:val="0"/>
+        <w:adjustRightInd w:val="0"/>
+        <w:spacing w:after="0" w:line="240" w:lineRule="auto"/>
+        <w:rPr>
+          <w:rFonts w:ascii="Lucida Console" w:hAnsi="Lucida Console" w:cs="Lucida Console"/>
+          <w:sz w:val="24"/>
+          <w:szCs w:val="24"/>
+        </w:rPr>
+      </w:pPr>
+      <w:proofErr w:type="gramStart"/>
+      <w:r>
+        <w:rPr>
+          <w:rFonts w:ascii="Lucida Console" w:hAnsi="Lucida Console" w:cs="Lucida Console"/>
+          <w:sz w:val="24"/>
+          <w:szCs w:val="24"/>
+        </w:rPr>
+        <w:t>$  git</w:t>
+      </w:r>
+      <w:proofErr w:type="gramEnd"/>
+      <w:r>
+        <w:rPr>
+          <w:rFonts w:ascii="Lucida Console" w:hAnsi="Lucida Console" w:cs="Lucida Console"/>
+          <w:sz w:val="24"/>
+          <w:szCs w:val="24"/>
+        </w:rPr>
+        <w:t xml:space="preserve"> add file.txt</w:t>
+      </w:r>
+    </w:p>
+    <w:p/>
+    <w:p>
+      <w:pPr>
+        <w:autoSpaceDE w:val="0"/>
+        <w:autoSpaceDN w:val="0"/>
+        <w:adjustRightInd w:val="0"/>
+        <w:spacing w:after="0" w:line="240" w:lineRule="auto"/>
+        <w:rPr>
+          <w:rFonts w:ascii="Lucida Console" w:hAnsi="Lucida Console" w:cs="Lucida Console"/>
+          <w:sz w:val="24"/>
+          <w:szCs w:val="24"/>
+        </w:rPr>
+      </w:pPr>
+      <w:proofErr w:type="gramStart"/>
+      <w:r>
+        <w:rPr>
+          <w:rFonts w:ascii="Lucida Console" w:hAnsi="Lucida Console" w:cs="Lucida Console"/>
+          <w:sz w:val="24"/>
+          <w:szCs w:val="24"/>
+        </w:rPr>
+        <w:t>git</w:t>
+      </w:r>
+      <w:proofErr w:type="gramEnd"/>
+      <w:r>
+        <w:rPr>
+          <w:rFonts w:ascii="Lucida Console" w:hAnsi="Lucida Console" w:cs="Lucida Console"/>
+          <w:sz w:val="24"/>
+          <w:szCs w:val="24"/>
+        </w:rPr>
+        <w:t xml:space="preserve"> add "Git Notes.docx"</w:t>
+      </w:r>
+    </w:p>
+    <w:p/>
+    <w:p>
+      <w:pPr>
+        <w:autoSpaceDE w:val="0"/>
+        <w:autoSpaceDN w:val="0"/>
+        <w:adjustRightInd w:val="0"/>
+        <w:spacing w:after="0" w:line="240" w:lineRule="auto"/>
+        <w:rPr>
+          <w:rFonts w:ascii="Lucida Console" w:hAnsi="Lucida Console" w:cs="Lucida Console"/>
+          <w:sz w:val="24"/>
+          <w:szCs w:val="24"/>
+        </w:rPr>
+      </w:pPr>
+      <w:r>
+        <w:rPr>
+          <w:rFonts w:ascii="Lucida Console" w:hAnsi="Lucida Console" w:cs="Lucida Console"/>
+          <w:sz w:val="24"/>
+          <w:szCs w:val="24"/>
+        </w:rPr>
+        <w:t xml:space="preserve">$ </w:t>
+      </w:r>
+      <w:proofErr w:type="gramStart"/>
+      <w:r>
+        <w:rPr>
+          <w:rFonts w:ascii="Lucida Console" w:hAnsi="Lucida Console" w:cs="Lucida Console"/>
+          <w:sz w:val="24"/>
+          <w:szCs w:val="24"/>
+        </w:rPr>
+        <w:t>git</w:t>
+      </w:r>
+      <w:proofErr w:type="gramEnd"/>
+      <w:r>
+        <w:rPr>
+          <w:rFonts w:ascii="Lucida Console" w:hAnsi="Lucida Console" w:cs="Lucida Console"/>
+          <w:sz w:val="24"/>
+          <w:szCs w:val="24"/>
+        </w:rPr>
+        <w:t xml:space="preserve"> status</w:t>
+      </w:r>
+    </w:p>
+    <w:p>
+      <w:pPr>
+        <w:autoSpaceDE w:val="0"/>
+        <w:autoSpaceDN w:val="0"/>
+        <w:adjustRightInd w:val="0"/>
+        <w:spacing w:after="0" w:line="240" w:lineRule="auto"/>
+        <w:rPr>
+          <w:rFonts w:ascii="Lucida Console" w:hAnsi="Lucida Console" w:cs="Lucida Console"/>
+          <w:sz w:val="24"/>
+          <w:szCs w:val="24"/>
+        </w:rPr>
+      </w:pPr>
+    </w:p>
+    <w:p>
+      <w:pPr>
+        <w:autoSpaceDE w:val="0"/>
+        <w:autoSpaceDN w:val="0"/>
+        <w:adjustRightInd w:val="0"/>
+        <w:spacing w:after="0" w:line="240" w:lineRule="auto"/>
+        <w:rPr>
+          <w:rFonts w:ascii="Lucida Console" w:hAnsi="Lucida Console" w:cs="Lucida Console"/>
+          <w:sz w:val="24"/>
+          <w:szCs w:val="24"/>
+        </w:rPr>
+      </w:pPr>
+      <w:r>
+        <w:rPr>
+          <w:rFonts w:ascii="Lucida Console" w:hAnsi="Lucida Console" w:cs="Lucida Console"/>
+          <w:sz w:val="24"/>
+          <w:szCs w:val="24"/>
+        </w:rPr>
+        <w:t xml:space="preserve">$ </w:t>
+      </w:r>
+      <w:proofErr w:type="gramStart"/>
+      <w:r>
+        <w:rPr>
+          <w:rFonts w:ascii="Lucida Console" w:hAnsi="Lucida Console" w:cs="Lucida Console"/>
+          <w:sz w:val="24"/>
+          <w:szCs w:val="24"/>
+        </w:rPr>
+        <w:t>git</w:t>
+      </w:r>
+      <w:proofErr w:type="gramEnd"/>
+      <w:r>
+        <w:rPr>
+          <w:rFonts w:ascii="Lucida Console" w:hAnsi="Lucida Console" w:cs="Lucida Console"/>
+          <w:sz w:val="24"/>
+          <w:szCs w:val="24"/>
+        </w:rPr>
+        <w:t xml:space="preserve"> commit  -m "My Commit"</w:t>
+      </w:r>
+    </w:p>
+    <w:p>
+      <w:pPr>
+        <w:autoSpaceDE w:val="0"/>
+        <w:autoSpaceDN w:val="0"/>
+        <w:adjustRightInd w:val="0"/>
+        <w:spacing w:after="0" w:line="240" w:lineRule="auto"/>
+        <w:rPr>
+          <w:rFonts w:ascii="Lucida Console" w:hAnsi="Lucida Console" w:cs="Lucida Console"/>
+          <w:sz w:val="24"/>
+          <w:szCs w:val="24"/>
+        </w:rPr>
+      </w:pPr>
       <w:bookmarkStart w:id="0" w:name="_GoBack"/>
       <w:bookmarkEnd w:id="0"/>
     </w:p>

</xml_diff>